<commit_message>
git_branch~파일에 checkout 과 reset의 차이점 내용 추가
</commit_message>
<xml_diff>
--- a/git_branch&conflict.docx
+++ b/git_branch&conflict.docx
@@ -771,13 +771,195 @@
       </w:r>
     </w:p>
     <w:p>
-      <w:pPr>
-        <w:rPr>
-          <w:rFonts w:hint="eastAsia"/>
-        </w:rPr>
-      </w:pPr>
+      <w:r>
+        <w:rPr>
+          <w:rFonts w:hint="eastAsia"/>
+        </w:rPr>
+        <w:t>c</w:t>
+      </w:r>
+      <w:r>
+        <w:t>heckout vs reset</w:t>
+      </w:r>
+    </w:p>
+    <w:p>
+      <w:pPr>
+        <w:pStyle w:val="a3"/>
+        <w:numPr>
+          <w:ilvl w:val="0"/>
+          <w:numId w:val="1"/>
+        </w:numPr>
+        <w:ind w:leftChars="0"/>
+      </w:pPr>
+      <w:r>
+        <w:rPr>
+          <w:rFonts w:hint="eastAsia"/>
+          <w:color w:val="FF0000"/>
+        </w:rPr>
+        <w:t>c</w:t>
+      </w:r>
+      <w:r>
+        <w:rPr>
+          <w:color w:val="FF0000"/>
+        </w:rPr>
+        <w:t>heckout</w:t>
+      </w:r>
+      <w:r>
+        <w:rPr>
+          <w:rFonts w:hint="eastAsia"/>
+          <w:color w:val="FF0000"/>
+        </w:rPr>
+        <w:t xml:space="preserve">은 </w:t>
+      </w:r>
+      <w:r>
+        <w:rPr>
+          <w:color w:val="FF0000"/>
+        </w:rPr>
+        <w:t>HEAD</w:t>
+      </w:r>
+      <w:r>
+        <w:rPr>
+          <w:rFonts w:hint="eastAsia"/>
+          <w:color w:val="FF0000"/>
+        </w:rPr>
+        <w:t>을 제어하는것이다</w:t>
+      </w:r>
+      <w:r>
+        <w:t>.</w:t>
+      </w:r>
+      <w:r>
+        <w:t xml:space="preserve"> </w:t>
+      </w:r>
+      <w:r>
+        <w:rPr>
+          <w:rFonts w:hint="eastAsia"/>
+        </w:rPr>
+        <w:t>꼭 브랜치로 갈필요 없고 특정 버전으로 갈수 있다</w:t>
+      </w:r>
+      <w:r>
+        <w:t xml:space="preserve">. </w:t>
+      </w:r>
+      <w:r>
+        <w:rPr>
+          <w:rFonts w:hint="eastAsia"/>
+        </w:rPr>
+        <w:t>이제 이런 상태를 d</w:t>
+      </w:r>
+      <w:r>
+        <w:t xml:space="preserve">etached </w:t>
+      </w:r>
+      <w:r>
+        <w:rPr>
+          <w:rFonts w:hint="eastAsia"/>
+        </w:rPr>
+        <w:t>상태하고 부른다</w:t>
+      </w:r>
+      <w:r>
+        <w:t>.</w:t>
+      </w:r>
+    </w:p>
+    <w:p>
+      <w:pPr>
+        <w:pStyle w:val="a3"/>
+        <w:numPr>
+          <w:ilvl w:val="0"/>
+          <w:numId w:val="1"/>
+        </w:numPr>
+        <w:ind w:leftChars="0"/>
+      </w:pPr>
+      <w:r>
+        <w:rPr>
+          <w:rFonts w:hint="eastAsia"/>
+          <w:color w:val="FF0000"/>
+        </w:rPr>
+        <w:t>r</w:t>
+      </w:r>
+      <w:r>
+        <w:rPr>
+          <w:color w:val="FF0000"/>
+        </w:rPr>
+        <w:t>eset</w:t>
+      </w:r>
+      <w:r>
+        <w:rPr>
+          <w:rFonts w:hint="eastAsia"/>
+          <w:color w:val="FF0000"/>
+        </w:rPr>
+        <w:t>은 H</w:t>
+      </w:r>
+      <w:r>
+        <w:rPr>
+          <w:color w:val="FF0000"/>
+        </w:rPr>
+        <w:t>EAD</w:t>
+      </w:r>
+      <w:r>
+        <w:rPr>
+          <w:rFonts w:hint="eastAsia"/>
+          <w:color w:val="FF0000"/>
+        </w:rPr>
+        <w:t>가 속한 브랜치</w:t>
+      </w:r>
       <w:bookmarkStart w:id="0" w:name="_GoBack"/>
       <w:bookmarkEnd w:id="0"/>
+      <w:r>
+        <w:rPr>
+          <w:color w:val="FF0000"/>
+        </w:rPr>
+        <w:t>(</w:t>
+      </w:r>
+      <w:r>
+        <w:rPr>
+          <w:rFonts w:hint="eastAsia"/>
+          <w:color w:val="FF0000"/>
+        </w:rPr>
+        <w:t>현재 브랜치</w:t>
+      </w:r>
+      <w:r>
+        <w:rPr>
+          <w:color w:val="FF0000"/>
+        </w:rPr>
+        <w:t>)</w:t>
+      </w:r>
+      <w:r>
+        <w:rPr>
+          <w:rFonts w:hint="eastAsia"/>
+          <w:color w:val="FF0000"/>
+        </w:rPr>
+        <w:t>를 제어하는 것이다</w:t>
+      </w:r>
+      <w:r>
+        <w:rPr>
+          <w:color w:val="FF0000"/>
+        </w:rPr>
+        <w:t>.</w:t>
+      </w:r>
+      <w:r>
+        <w:rPr>
+          <w:color w:val="FF0000"/>
+        </w:rPr>
+        <w:t xml:space="preserve"> </w:t>
+      </w:r>
+      <w:r>
+        <w:t>HEAD</w:t>
+      </w:r>
+      <w:r>
+        <w:rPr>
+          <w:rFonts w:hint="eastAsia"/>
+        </w:rPr>
+        <w:t xml:space="preserve">는 해당 브랜치를 가리키고 있으니 당연히 </w:t>
+      </w:r>
+      <w:r>
+        <w:t>HEAD</w:t>
+      </w:r>
+      <w:r>
+        <w:rPr>
+          <w:rFonts w:hint="eastAsia"/>
+        </w:rPr>
+        <w:t>도 같이 움직이긴한다</w:t>
+      </w:r>
+      <w:r>
+        <w:t>.</w:t>
+      </w:r>
     </w:p>
     <w:sectPr>
       <w:pgSz w:w="11906" w:h="16838"/>
@@ -787,6 +969,56 @@
     </w:sectPr>
   </w:body>
 </w:document>
+</file>
+
+<file path=word/endnotes.xml><?xml version="1.0" encoding="utf-8"?>
+<w:endnotes xmlns:wpc="http://schemas.microsoft.com/office/word/2010/wordprocessingCanvas" xmlns:cx="http://schemas.microsoft.com/office/drawing/2014/chartex" xmlns:cx1="http://schemas.microsoft.com/office/drawing/2015/9/8/chartex" xmlns:cx2="http://schemas.microsoft.com/office/drawing/2015/10/21/chartex" xmlns:cx3="http://schemas.microsoft.com/office/drawing/2016/5/9/chartex" xmlns:cx4="http://schemas.microsoft.com/office/drawing/2016/5/10/chartex" xmlns:cx5="http://schemas.microsoft.com/office/drawing/2016/5/11/chartex" xmlns:cx6="http://schemas.microsoft.com/office/drawing/2016/5/12/chartex" xmlns:cx7="http://schemas.microsoft.com/office/drawing/2016/5/13/chartex" xmlns:cx8="http://schemas.microsoft.com/office/drawing/2016/5/14/chartex" xmlns:mc="http://schemas.openxmlformats.org/markup-compatibility/2006" xmlns:aink="http://schemas.microsoft.com/office/drawing/2016/ink" xmlns:am3d="http://schemas.microsoft.com/office/drawing/2017/model3d" xmlns:o="urn:schemas-microsoft-com:office:office" xmlns:r="http://schemas.openxmlformats.org/officeDocument/2006/relationships" xmlns:m="http://schemas.openxmlformats.org/officeDocument/2006/math" xmlns:v="urn:schemas-microsoft-com:vml" xmlns:wp14="http://schemas.microsoft.com/office/word/2010/wordprocessingDrawing" xmlns:wp="http://schemas.openxmlformats.org/drawingml/2006/wordprocessingDrawing" xmlns:w10="urn:schemas-microsoft-com:office:word" xmlns:w="http://schemas.openxmlformats.org/wordprocessingml/2006/main" xmlns:w14="http://schemas.microsoft.com/office/word/2010/wordml" xmlns:w15="http://schemas.microsoft.com/office/word/2012/wordml" xmlns:w16cid="http://schemas.microsoft.com/office/word/2016/wordml/cid" xmlns:w16se="http://schemas.microsoft.com/office/word/2015/wordml/symex" xmlns:wpg="http://schemas.microsoft.com/office/word/2010/wordprocessingGroup" xmlns:wpi="http://schemas.microsoft.com/office/word/2010/wordprocessingInk" xmlns:wne="http://schemas.microsoft.com/office/word/2006/wordml" xmlns:wps="http://schemas.microsoft.com/office/word/2010/wordprocessingShape" mc:Ignorable="w14 w15 w16se w16cid wp14">
+  <w:endnote w:type="separator" w:id="-1">
+    <w:p>
+      <w:pPr>
+        <w:spacing w:after="0" w:line="240" w:lineRule="auto"/>
+      </w:pPr>
+      <w:r>
+        <w:separator/>
+      </w:r>
+    </w:p>
+  </w:endnote>
+  <w:endnote w:type="continuationSeparator" w:id="0">
+    <w:p>
+      <w:pPr>
+        <w:spacing w:after="0" w:line="240" w:lineRule="auto"/>
+      </w:pPr>
+      <w:r>
+        <w:continuationSeparator/>
+      </w:r>
+    </w:p>
+  </w:endnote>
+</w:endnotes>
+</file>
+
+<file path=word/footnotes.xml><?xml version="1.0" encoding="utf-8"?>
+<w:footnotes xmlns:wpc="http://schemas.microsoft.com/office/word/2010/wordprocessingCanvas" xmlns:cx="http://schemas.microsoft.com/office/drawing/2014/chartex" xmlns:cx1="http://schemas.microsoft.com/office/drawing/2015/9/8/chartex" xmlns:cx2="http://schemas.microsoft.com/office/drawing/2015/10/21/chartex" xmlns:cx3="http://schemas.microsoft.com/office/drawing/2016/5/9/chartex" xmlns:cx4="http://schemas.microsoft.com/office/drawing/2016/5/10/chartex" xmlns:cx5="http://schemas.microsoft.com/office/drawing/2016/5/11/chartex" xmlns:cx6="http://schemas.microsoft.com/office/drawing/2016/5/12/chartex" xmlns:cx7="http://schemas.microsoft.com/office/drawing/2016/5/13/chartex" xmlns:cx8="http://schemas.microsoft.com/office/drawing/2016/5/14/chartex" xmlns:mc="http://schemas.openxmlformats.org/markup-compatibility/2006" xmlns:aink="http://schemas.microsoft.com/office/drawing/2016/ink" xmlns:am3d="http://schemas.microsoft.com/office/drawing/2017/model3d" xmlns:o="urn:schemas-microsoft-com:office:office" xmlns:r="http://schemas.openxmlformats.org/officeDocument/2006/relationships" xmlns:m="http://schemas.openxmlformats.org/officeDocument/2006/math" xmlns:v="urn:schemas-microsoft-com:vml" xmlns:wp14="http://schemas.microsoft.com/office/word/2010/wordprocessingDrawing" xmlns:wp="http://schemas.openxmlformats.org/drawingml/2006/wordprocessingDrawing" xmlns:w10="urn:schemas-microsoft-com:office:word" xmlns:w="http://schemas.openxmlformats.org/wordprocessingml/2006/main" xmlns:w14="http://schemas.microsoft.com/office/word/2010/wordml" xmlns:w15="http://schemas.microsoft.com/office/word/2012/wordml" xmlns:w16cid="http://schemas.microsoft.com/office/word/2016/wordml/cid" xmlns:w16se="http://schemas.microsoft.com/office/word/2015/wordml/symex" xmlns:wpg="http://schemas.microsoft.com/office/word/2010/wordprocessingGroup" xmlns:wpi="http://schemas.microsoft.com/office/word/2010/wordprocessingInk" xmlns:wne="http://schemas.microsoft.com/office/word/2006/wordml" xmlns:wps="http://schemas.microsoft.com/office/word/2010/wordprocessingShape" mc:Ignorable="w14 w15 w16se w16cid wp14">
+  <w:footnote w:type="separator" w:id="-1">
+    <w:p>
+      <w:pPr>
+        <w:spacing w:after="0" w:line="240" w:lineRule="auto"/>
+      </w:pPr>
+      <w:r>
+        <w:separator/>
+      </w:r>
+    </w:p>
+  </w:footnote>
+  <w:footnote w:type="continuationSeparator" w:id="0">
+    <w:p>
+      <w:pPr>
+        <w:spacing w:after="0" w:line="240" w:lineRule="auto"/>
+      </w:pPr>
+      <w:r>
+        <w:continuationSeparator/>
+      </w:r>
+    </w:p>
+  </w:footnote>
+</w:footnotes>
 </file>
 
 <file path=word/numbering.xml><?xml version="1.0" encoding="utf-8"?>
@@ -1351,6 +1583,50 @@
       <w:ind w:leftChars="400" w:left="800"/>
     </w:pPr>
   </w:style>
+  <w:style w:type="paragraph" w:styleId="a4">
+    <w:name w:val="header"/>
+    <w:basedOn w:val="a"/>
+    <w:link w:val="Char"/>
+    <w:uiPriority w:val="99"/>
+    <w:unhideWhenUsed/>
+    <w:rsid w:val="000B551D"/>
+    <w:pPr>
+      <w:tabs>
+        <w:tab w:val="center" w:pos="4252"/>
+        <w:tab w:val="right" w:pos="8504"/>
+      </w:tabs>
+      <w:snapToGrid w:val="0"/>
+    </w:pPr>
+  </w:style>
+  <w:style w:type="character" w:customStyle="1" w:styleId="Char">
+    <w:name w:val="머리글 Char"/>
+    <w:basedOn w:val="a0"/>
+    <w:link w:val="a4"/>
+    <w:uiPriority w:val="99"/>
+    <w:rsid w:val="000B551D"/>
+  </w:style>
+  <w:style w:type="paragraph" w:styleId="a5">
+    <w:name w:val="footer"/>
+    <w:basedOn w:val="a"/>
+    <w:link w:val="Char0"/>
+    <w:uiPriority w:val="99"/>
+    <w:unhideWhenUsed/>
+    <w:rsid w:val="000B551D"/>
+    <w:pPr>
+      <w:tabs>
+        <w:tab w:val="center" w:pos="4252"/>
+        <w:tab w:val="right" w:pos="8504"/>
+      </w:tabs>
+      <w:snapToGrid w:val="0"/>
+    </w:pPr>
+  </w:style>
+  <w:style w:type="character" w:customStyle="1" w:styleId="Char0">
+    <w:name w:val="바닥글 Char"/>
+    <w:basedOn w:val="a0"/>
+    <w:link w:val="a5"/>
+    <w:uiPriority w:val="99"/>
+    <w:rsid w:val="000B551D"/>
+  </w:style>
 </w:styles>
 </file>
 

</xml_diff>